<commit_message>
Integrar SWING en ECLIPSE
URL con instrucciones para integrar SWING en ECLIPSE
</commit_message>
<xml_diff>
--- a/Useful DOC.docx
+++ b/Useful DOC.docx
@@ -14,6 +14,26 @@
             <w:rStyle w:val="Hipervnculo"/>
           </w:rPr>
           <w:t>https://es.wikipedia.org/wiki/Swing_(biblioteca_gr%C3%A1fica)</w:t>
+        </w:r>
+      </w:hyperlink>
+    </w:p>
+    <w:p>
+      <w:r>
+        <w:t>Integrar SWING en ECLIPSE:</w:t>
+      </w:r>
+    </w:p>
+    <w:p>
+      <w:pPr>
+        <w:rPr>
+          <w:color w:val="1F497D"/>
+        </w:rPr>
+      </w:pPr>
+      <w:hyperlink r:id="rId5" w:history="1">
+        <w:r>
+          <w:rPr>
+            <w:rStyle w:val="Hipervnculo"/>
+          </w:rPr>
+          <w:t>https://www.alvarolara.com/2012/10/03/integrar-swing-graficamente-en-eclipse/</w:t>
         </w:r>
       </w:hyperlink>
     </w:p>
@@ -35,7 +55,7 @@
           <w:color w:val="1F497D"/>
         </w:rPr>
       </w:pPr>
-      <w:hyperlink r:id="rId5" w:history="1">
+      <w:hyperlink r:id="rId6" w:history="1">
         <w:r>
           <w:rPr>
             <w:rStyle w:val="Hipervnculo"/>
@@ -46,9 +66,6 @@
     </w:p>
     <w:p/>
     <w:p>
-      <w:r>
-        <w:t>sdsdsd</w:t>
-      </w:r>
       <w:bookmarkStart w:id="0" w:name="_GoBack"/>
       <w:bookmarkEnd w:id="0"/>
     </w:p>

</xml_diff>